<commit_message>
Finalisation intro et univers
ajout d'informations dans l'intro et sur l'univers
</commit_message>
<xml_diff>
--- a/Narration/Univers.docx
+++ b/Narration/Univers.docx
@@ -35,13 +35,22 @@
           <w:szCs w:val="32"/>
         </w:rPr>
       </w:pPr>
-      <w:r>
+    </w:p>
+    <w:p>
+      <w:pPr>
         <w:rPr>
           <w:rFonts w:ascii="Times New Roman" w:hAnsi="Times New Roman" w:cs="Times New Roman"/>
           <w:sz w:val="32"/>
           <w:szCs w:val="32"/>
         </w:rPr>
-        <w:t>Genre vidéoludique</w:t>
+      </w:pPr>
+      <w:r>
+        <w:rPr>
+          <w:rFonts w:ascii="Times New Roman" w:hAnsi="Times New Roman" w:cs="Times New Roman"/>
+          <w:sz w:val="32"/>
+          <w:szCs w:val="32"/>
+        </w:rPr>
+        <w:t>Univers du jeu</w:t>
       </w:r>
     </w:p>
     <w:p>
@@ -58,17 +67,26 @@
           <w:sz w:val="24"/>
           <w:szCs w:val="24"/>
         </w:rPr>
-        <w:t>Narratif / Enquête</w:t>
+        <w:t>No</w:t>
       </w:r>
-    </w:p>
-    <w:p>
-      <w:pPr>
-        <w:rPr>
-          <w:rFonts w:ascii="Times New Roman" w:hAnsi="Times New Roman" w:cs="Times New Roman"/>
-          <w:sz w:val="32"/>
-          <w:szCs w:val="32"/>
-        </w:rPr>
-      </w:pPr>
+      <w:r>
+        <w:rPr>
+          <w:rFonts w:ascii="Times New Roman" w:hAnsi="Times New Roman" w:cs="Times New Roman"/>
+          <w:sz w:val="24"/>
+          <w:szCs w:val="24"/>
+        </w:rPr>
+        <w:t xml:space="preserve">tre jeu se déroule au Québec, dans un temps contemporain au nôtre. Le joueur y retrouvera des références familières auxquelles il pourra se raccrocher et s’identifier. L’espace accessible se résume à seulement l’appartement du personnage principal et un soin particulier sera apporté pour le rendre </w:t>
+      </w:r>
+      <w:proofErr w:type="gramStart"/>
+      <w:r>
+        <w:rPr>
+          <w:rFonts w:ascii="Times New Roman" w:hAnsi="Times New Roman" w:cs="Times New Roman"/>
+          <w:sz w:val="24"/>
+          <w:szCs w:val="24"/>
+        </w:rPr>
+        <w:t>vivant .</w:t>
+      </w:r>
+      <w:proofErr w:type="gramEnd"/>
     </w:p>
     <w:p>
       <w:pPr>
@@ -111,23 +129,7 @@
           <w:sz w:val="24"/>
           <w:szCs w:val="24"/>
         </w:rPr>
-        <w:t xml:space="preserve">En contraste, les phases de panique se veulent angoissantes, agitées et pressantes. Cela passera notamment par des changements sur le point de vue, </w:t>
-      </w:r>
-      <w:r>
-        <w:rPr>
-          <w:rFonts w:ascii="Times New Roman" w:hAnsi="Times New Roman" w:cs="Times New Roman"/>
-          <w:sz w:val="24"/>
-          <w:szCs w:val="24"/>
-        </w:rPr>
-        <w:t>la colorimétrie</w:t>
-      </w:r>
-      <w:r>
-        <w:rPr>
-          <w:rFonts w:ascii="Times New Roman" w:hAnsi="Times New Roman" w:cs="Times New Roman"/>
-          <w:sz w:val="24"/>
-          <w:szCs w:val="24"/>
-        </w:rPr>
-        <w:t xml:space="preserve"> et le son.</w:t>
+        <w:t>En contraste, les phases de panique se veulent angoissantes, agitées et pressantes. Cela passera notamment par des changements sur le point de vue, la colorimétrie et le son.</w:t>
       </w:r>
     </w:p>
     <w:p/>
@@ -209,7 +211,25 @@
           <w:sz w:val="24"/>
           <w:szCs w:val="24"/>
         </w:rPr>
-        <w:t>Nous souhaitons créer un lien émotionnel fort entre le personnage et le joueur en laissant à ce dernier la capacité d’écrire l’histoire qu’il souhaite. Nous voulons également transmettre la détresse du personnage et sa panique en travaillant sur l’ambiance et le gameplay des phases de crises.</w:t>
+        <w:t xml:space="preserve">Nous souhaitons créer un lien émotionnel fort entre le personnage et le joueur en laissant à ce dernier la capacité d’écrire l’histoire qu’il souhaite. Nous voulons également transmettre la détresse du personnage et sa panique en travaillant sur l’ambiance et le gameplay des phases </w:t>
+      </w:r>
+      <w:proofErr w:type="gramStart"/>
+      <w:r>
+        <w:rPr>
+          <w:rFonts w:ascii="Times New Roman" w:hAnsi="Times New Roman" w:cs="Times New Roman"/>
+          <w:sz w:val="24"/>
+          <w:szCs w:val="24"/>
+        </w:rPr>
+        <w:t>de</w:t>
+      </w:r>
+      <w:proofErr w:type="gramEnd"/>
+      <w:r>
+        <w:rPr>
+          <w:rFonts w:ascii="Times New Roman" w:hAnsi="Times New Roman" w:cs="Times New Roman"/>
+          <w:sz w:val="24"/>
+          <w:szCs w:val="24"/>
+        </w:rPr>
+        <w:t xml:space="preserve"> crises.</w:t>
       </w:r>
     </w:p>
     <w:sectPr>

</xml_diff>